<commit_message>
PROC-106 | refact: changes simple procuration docs
</commit_message>
<xml_diff>
--- a/app/template_documents/procuracao_incapaz.docx
+++ b/app/template_documents/procuracao_incapaz.docx
@@ -236,87 +236,6 @@
           <w:rtl w:val="0"/>
         </w:rPr>
         <w:t xml:space="preserve">_proc_today_.</w:t>
-      </w:r>
-    </w:p>
-    <w:p>
-      <w:pPr>
-        <w:spacing w:after="120" w:before="120" w:line="360" w:lineRule="auto"/>
-        <w:jc w:val="center"/>
-        <w:rPr>
-          <w:rFonts w:ascii="Verdana" w:cs="Verdana" w:eastAsia="Verdana" w:hAnsi="Verdana"/>
-          <w:sz w:val="20"/>
-          <w:szCs w:val="20"/>
-        </w:rPr>
-      </w:pPr>
-      <w:r>
-        <w:rPr>
-          <w:rFonts w:ascii="Verdana" w:cs="Verdana" w:eastAsia="Verdana" w:hAnsi="Verdana"/>
-          <w:sz w:val="20"/>
-          <w:szCs w:val="20"/>
-          <w:rtl w:val="0"/>
-        </w:rPr>
-        <w:br w:type="textWrapping"/>
-      </w:r>
-      <w:r>
-        <w:rPr>
-          <w:rFonts w:ascii="Verdana" w:cs="Verdana" w:eastAsia="Verdana" w:hAnsi="Verdana"/>
-          <w:b w:val="1"/>
-          <w:sz w:val="20"/>
-          <w:szCs w:val="20"/>
-          <w:rtl w:val="0"/>
-        </w:rPr>
-        <w:t xml:space="preserve">_____________________________________________</w:t>
-      </w:r>
-      <w:r>
-        <w:rPr>
-          <w:rtl w:val="0"/>
-        </w:rPr>
-      </w:r>
-    </w:p>
-    <w:p>
-      <w:pPr>
-        <w:spacing w:after="120" w:before="120" w:line="360" w:lineRule="auto"/>
-        <w:jc w:val="center"/>
-        <w:rPr>
-          <w:rFonts w:ascii="Verdana" w:cs="Verdana" w:eastAsia="Verdana" w:hAnsi="Verdana"/>
-          <w:sz w:val="20"/>
-          <w:szCs w:val="20"/>
-        </w:rPr>
-      </w:pPr>
-      <w:r>
-        <w:rPr>
-          <w:rFonts w:ascii="Verdana" w:cs="Verdana" w:eastAsia="Verdana" w:hAnsi="Verdana"/>
-          <w:b w:val="1"/>
-          <w:sz w:val="20"/>
-          <w:szCs w:val="20"/>
-          <w:rtl w:val="0"/>
-        </w:rPr>
-        <w:t xml:space="preserve">_proc_full_name_</w:t>
-      </w:r>
-      <w:r>
-        <w:rPr>
-          <w:rFonts w:ascii="Verdana" w:cs="Verdana" w:eastAsia="Verdana" w:hAnsi="Verdana"/>
-          <w:sz w:val="20"/>
-          <w:szCs w:val="20"/>
-          <w:rtl w:val="0"/>
-        </w:rPr>
-        <w:t xml:space="preserve"> </w:t>
-      </w:r>
-    </w:p>
-    <w:p>
-      <w:pPr>
-        <w:spacing w:after="120" w:before="120" w:line="360" w:lineRule="auto"/>
-        <w:jc w:val="center"/>
-        <w:rPr>
-          <w:rFonts w:ascii="Verdana" w:cs="Verdana" w:eastAsia="Verdana" w:hAnsi="Verdana"/>
-          <w:sz w:val="20"/>
-          <w:szCs w:val="20"/>
-        </w:rPr>
-      </w:pPr>
-      <w:r>
-        <w:rPr>
-          <w:rtl w:val="0"/>
-        </w:rPr>
       </w:r>
     </w:p>
     <w:p>
@@ -874,6 +793,129 @@
     </w:rPr>
   </w:style>
   <w:style w:type="paragraph" w:styleId="Normal" w:default="1">
+    <w:name w:val="normal"/>
+  </w:style>
+  <w:style w:type="table" w:styleId="TableNormal" w:default="1">
+    <w:name w:val="Table Normal"/>
+  </w:style>
+  <w:style w:type="paragraph" w:styleId="Heading1">
+    <w:name w:val="heading 1"/>
+    <w:basedOn w:val="Normal"/>
+    <w:next w:val="Normal"/>
+    <w:pPr>
+      <w:keepNext w:val="1"/>
+      <w:spacing w:after="240" w:before="240" w:line="360" w:lineRule="auto"/>
+      <w:ind w:left="567" w:hanging="567"/>
+    </w:pPr>
+    <w:rPr>
+      <w:b w:val="1"/>
+      <w:sz w:val="20"/>
+      <w:szCs w:val="20"/>
+    </w:rPr>
+  </w:style>
+  <w:style w:type="paragraph" w:styleId="Heading2">
+    <w:name w:val="heading 2"/>
+    <w:basedOn w:val="Normal"/>
+    <w:next w:val="Normal"/>
+    <w:pPr>
+      <w:keepNext w:val="1"/>
+      <w:keepLines w:val="1"/>
+      <w:spacing w:after="0" w:before="40" w:lineRule="auto"/>
+    </w:pPr>
+    <w:rPr>
+      <w:rFonts w:ascii="Calibri" w:cs="Calibri" w:eastAsia="Calibri" w:hAnsi="Calibri"/>
+      <w:color w:val="2f5496"/>
+      <w:sz w:val="26"/>
+      <w:szCs w:val="26"/>
+    </w:rPr>
+  </w:style>
+  <w:style w:type="paragraph" w:styleId="Heading3">
+    <w:name w:val="heading 3"/>
+    <w:basedOn w:val="Normal"/>
+    <w:next w:val="Normal"/>
+    <w:pPr>
+      <w:keepNext w:val="0"/>
+      <w:keepLines w:val="0"/>
+      <w:tabs>
+        <w:tab w:val="left" w:leader="none" w:pos="567"/>
+      </w:tabs>
+      <w:spacing w:after="240" w:before="240" w:line="360" w:lineRule="auto"/>
+      <w:ind w:left="0" w:firstLine="0"/>
+      <w:jc w:val="both"/>
+    </w:pPr>
+    <w:rPr>
+      <w:rFonts w:ascii="Calibri" w:cs="Calibri" w:eastAsia="Calibri" w:hAnsi="Calibri"/>
+      <w:b w:val="1"/>
+      <w:color w:val="000000"/>
+      <w:sz w:val="20"/>
+      <w:szCs w:val="20"/>
+    </w:rPr>
+  </w:style>
+  <w:style w:type="paragraph" w:styleId="Heading4">
+    <w:name w:val="heading 4"/>
+    <w:basedOn w:val="Normal"/>
+    <w:next w:val="Normal"/>
+    <w:pPr>
+      <w:keepNext w:val="1"/>
+      <w:keepLines w:val="1"/>
+      <w:pageBreakBefore w:val="0"/>
+      <w:spacing w:after="40" w:before="240" w:lineRule="auto"/>
+    </w:pPr>
+    <w:rPr>
+      <w:b w:val="1"/>
+      <w:sz w:val="24"/>
+      <w:szCs w:val="24"/>
+    </w:rPr>
+  </w:style>
+  <w:style w:type="paragraph" w:styleId="Heading5">
+    <w:name w:val="heading 5"/>
+    <w:basedOn w:val="Normal"/>
+    <w:next w:val="Normal"/>
+    <w:pPr>
+      <w:keepNext w:val="1"/>
+      <w:keepLines w:val="1"/>
+      <w:pageBreakBefore w:val="0"/>
+      <w:spacing w:after="40" w:before="220" w:lineRule="auto"/>
+    </w:pPr>
+    <w:rPr>
+      <w:b w:val="1"/>
+      <w:sz w:val="22"/>
+      <w:szCs w:val="22"/>
+    </w:rPr>
+  </w:style>
+  <w:style w:type="paragraph" w:styleId="Heading6">
+    <w:name w:val="heading 6"/>
+    <w:basedOn w:val="Normal"/>
+    <w:next w:val="Normal"/>
+    <w:pPr>
+      <w:keepNext w:val="1"/>
+      <w:keepLines w:val="1"/>
+      <w:pageBreakBefore w:val="0"/>
+      <w:spacing w:after="40" w:before="200" w:lineRule="auto"/>
+    </w:pPr>
+    <w:rPr>
+      <w:b w:val="1"/>
+      <w:sz w:val="20"/>
+      <w:szCs w:val="20"/>
+    </w:rPr>
+  </w:style>
+  <w:style w:type="paragraph" w:styleId="Title">
+    <w:name w:val="Title"/>
+    <w:basedOn w:val="Normal"/>
+    <w:next w:val="Normal"/>
+    <w:pPr>
+      <w:keepNext w:val="1"/>
+      <w:keepLines w:val="1"/>
+      <w:pageBreakBefore w:val="0"/>
+      <w:spacing w:after="120" w:before="480" w:lineRule="auto"/>
+    </w:pPr>
+    <w:rPr>
+      <w:b w:val="1"/>
+      <w:sz w:val="72"/>
+      <w:szCs w:val="72"/>
+    </w:rPr>
+  </w:style>
+  <w:style w:type="paragraph" w:styleId="Normal" w:default="1">
     <w:name w:val="Normal"/>
     <w:qFormat w:val="1"/>
     <w:pPr>
@@ -1488,6 +1530,24 @@
         <w:insideV w:color="auto" w:space="0" w:sz="4" w:val="single"/>
       </w:tblBorders>
     </w:tblPr>
+  </w:style>
+  <w:style w:type="paragraph" w:styleId="Subtitle">
+    <w:name w:val="Subtitle"/>
+    <w:basedOn w:val="Normal"/>
+    <w:next w:val="Normal"/>
+    <w:pPr>
+      <w:keepNext w:val="1"/>
+      <w:keepLines w:val="1"/>
+      <w:pageBreakBefore w:val="0"/>
+      <w:spacing w:after="80" w:before="360" w:lineRule="auto"/>
+    </w:pPr>
+    <w:rPr>
+      <w:rFonts w:ascii="Georgia" w:cs="Georgia" w:eastAsia="Georgia" w:hAnsi="Georgia"/>
+      <w:i w:val="1"/>
+      <w:color w:val="666666"/>
+      <w:sz w:val="48"/>
+      <w:szCs w:val="48"/>
+    </w:rPr>
   </w:style>
   <w:style w:type="paragraph" w:styleId="Subtitle">
     <w:name w:val="Subtitle"/>
@@ -1786,7 +1846,7 @@
 
 <file path=customXML/item1.xml><?xml version="1.0" encoding="utf-8"?>
 <go:gDocsCustomXmlDataStorage xmlns:go="http://customooxmlschemas.google.com/" xmlns:r="http://schemas.openxmlformats.org/officeDocument/2006/relationships" uri="GoogleDocsCustomDataVersion2">
-  <go:docsCustomData xmlns:go="http://customooxmlschemas.google.com/" roundtripDataSignature="AMtx7min7Oc2b6sP6mPMc3AaCCaD1qLlng==">CgMxLjA4AHIhMVBtU211LXlLa2RQQVhwYTRwYThHRi0xSDRiSVQ0NXdu</go:docsCustomData>
+  <go:docsCustomData xmlns:go="http://customooxmlschemas.google.com/" roundtripDataSignature="AMtx7mgCaJcf5DkuEI2CyV/wXLEyBxAukQ==">CgMxLjA4AHIhMTRmM21SbHNDMzZZc21kR1JBdEJaOXotM3NkamV0YVRD</go:docsCustomData>
 </go:gDocsCustomXmlDataStorage>
 </file>
 

</xml_diff>